<commit_message>
add request status update flow.
</commit_message>
<xml_diff>
--- a/src/assets/NHS-innovation-service-record.docx
+++ b/src/assets/NHS-innovation-service-record.docx
@@ -2516,15 +2516,7 @@
         <w:t xml:space="preserve"> </w:t>
       </w:r>
       <w:r>
-        <w:t xml:space="preserve">contain </w:t>
-      </w:r>
-      <w:proofErr w:type="gramStart"/>
-      <w:r>
-        <w:t>a number of</w:t>
-      </w:r>
-      <w:proofErr w:type="gramEnd"/>
-      <w:r>
-        <w:t xml:space="preserve"> questions about your innovation</w:t>
+        <w:t>contain a number of questions about your innovation</w:t>
       </w:r>
       <w:r>
         <w:t>.</w:t>
@@ -2617,6 +2609,7 @@
         <w:showingPlcHdr/>
         <w:text/>
       </w:sdtPr>
+      <w:sdtEndPr/>
       <w:sdtContent>
         <w:p>
           <w:pPr>
@@ -2676,6 +2669,7 @@
         <w:showingPlcHdr/>
         <w:text/>
       </w:sdtPr>
+      <w:sdtEndPr/>
       <w:sdtContent>
         <w:p>
           <w:pPr>
@@ -2727,6 +2721,7 @@
                   <w14:uncheckedState w14:val="2610" w14:font="MS Gothic"/>
                 </w14:checkbox>
               </w:sdtPr>
+              <w:sdtEndPr/>
               <w:sdtContent>
                 <w:r>
                   <w:rPr>
@@ -2771,6 +2766,7 @@
                   <w14:uncheckedState w14:val="2610" w14:font="MS Gothic"/>
                 </w14:checkbox>
               </w:sdtPr>
+              <w:sdtEndPr/>
               <w:sdtContent>
                 <w:r>
                   <w:rPr>
@@ -2815,6 +2811,7 @@
                   <w14:uncheckedState w14:val="2610" w14:font="MS Gothic"/>
                 </w14:checkbox>
               </w:sdtPr>
+              <w:sdtEndPr/>
               <w:sdtContent>
                 <w:r>
                   <w:rPr>
@@ -2859,6 +2856,7 @@
                   <w14:uncheckedState w14:val="2610" w14:font="MS Gothic"/>
                 </w14:checkbox>
               </w:sdtPr>
+              <w:sdtEndPr/>
               <w:sdtContent>
                 <w:r>
                   <w:rPr>
@@ -2949,6 +2947,7 @@
                   <w14:uncheckedState w14:val="2610" w14:font="MS Gothic"/>
                 </w14:checkbox>
               </w:sdtPr>
+              <w:sdtEndPr/>
               <w:sdtContent>
                 <w:r>
                   <w:rPr>
@@ -2997,6 +2996,7 @@
         <w:showingPlcHdr/>
         <w:text/>
       </w:sdtPr>
+      <w:sdtEndPr/>
       <w:sdtContent>
         <w:p>
           <w:pPr>
@@ -3075,6 +3075,7 @@
                   <w14:uncheckedState w14:val="2610" w14:font="MS Gothic"/>
                 </w14:checkbox>
               </w:sdtPr>
+              <w:sdtEndPr/>
               <w:sdtContent>
                 <w:r>
                   <w:rPr>
@@ -3119,6 +3120,7 @@
                   <w14:uncheckedState w14:val="2610" w14:font="MS Gothic"/>
                 </w14:checkbox>
               </w:sdtPr>
+              <w:sdtEndPr/>
               <w:sdtContent>
                 <w:r>
                   <w:rPr>
@@ -3186,6 +3188,7 @@
                   <w14:uncheckedState w14:val="2610" w14:font="MS Gothic"/>
                 </w14:checkbox>
               </w:sdtPr>
+              <w:sdtEndPr/>
               <w:sdtContent>
                 <w:r>
                   <w:rPr>
@@ -3230,6 +3233,7 @@
                   <w14:uncheckedState w14:val="2610" w14:font="MS Gothic"/>
                 </w14:checkbox>
               </w:sdtPr>
+              <w:sdtEndPr/>
               <w:sdtContent>
                 <w:r>
                   <w:rPr>
@@ -3274,6 +3278,7 @@
                   <w14:uncheckedState w14:val="2610" w14:font="MS Gothic"/>
                 </w14:checkbox>
               </w:sdtPr>
+              <w:sdtEndPr/>
               <w:sdtContent>
                 <w:r>
                   <w:rPr>
@@ -3318,6 +3323,7 @@
                   <w14:uncheckedState w14:val="2610" w14:font="MS Gothic"/>
                 </w14:checkbox>
               </w:sdtPr>
+              <w:sdtEndPr/>
               <w:sdtContent>
                 <w:r>
                   <w:rPr>
@@ -3362,6 +3368,7 @@
                   <w14:uncheckedState w14:val="2610" w14:font="MS Gothic"/>
                 </w14:checkbox>
               </w:sdtPr>
+              <w:sdtEndPr/>
               <w:sdtContent>
                 <w:r>
                   <w:rPr>
@@ -3403,6 +3410,7 @@
                   <w14:uncheckedState w14:val="2610" w14:font="MS Gothic"/>
                 </w14:checkbox>
               </w:sdtPr>
+              <w:sdtEndPr/>
               <w:sdtContent>
                 <w:r>
                   <w:rPr>
@@ -3444,6 +3452,7 @@
                   <w14:uncheckedState w14:val="2610" w14:font="MS Gothic"/>
                 </w14:checkbox>
               </w:sdtPr>
+              <w:sdtEndPr/>
               <w:sdtContent>
                 <w:r>
                   <w:rPr>
@@ -3478,6 +3487,7 @@
                 <w:showingPlcHdr/>
                 <w:text/>
               </w:sdtPr>
+              <w:sdtEndPr/>
               <w:sdtContent>
                 <w:r>
                   <w:rPr>
@@ -3542,6 +3552,7 @@
                   <w14:uncheckedState w14:val="2610" w14:font="MS Gothic"/>
                 </w14:checkbox>
               </w:sdtPr>
+              <w:sdtEndPr/>
               <w:sdtContent>
                 <w:r>
                   <w:rPr>
@@ -3586,6 +3597,7 @@
                   <w14:uncheckedState w14:val="2610" w14:font="MS Gothic"/>
                 </w14:checkbox>
               </w:sdtPr>
+              <w:sdtEndPr/>
               <w:sdtContent>
                 <w:r>
                   <w:rPr>
@@ -3630,6 +3642,7 @@
                   <w14:uncheckedState w14:val="2610" w14:font="MS Gothic"/>
                 </w14:checkbox>
               </w:sdtPr>
+              <w:sdtEndPr/>
               <w:sdtContent>
                 <w:r>
                   <w:rPr>
@@ -3674,6 +3687,7 @@
                   <w14:uncheckedState w14:val="2610" w14:font="MS Gothic"/>
                 </w14:checkbox>
               </w:sdtPr>
+              <w:sdtEndPr/>
               <w:sdtContent>
                 <w:r>
                   <w:rPr>
@@ -3718,6 +3732,7 @@
                   <w14:uncheckedState w14:val="2610" w14:font="MS Gothic"/>
                 </w14:checkbox>
               </w:sdtPr>
+              <w:sdtEndPr/>
               <w:sdtContent>
                 <w:r>
                   <w:rPr>
@@ -3762,6 +3777,7 @@
                   <w14:uncheckedState w14:val="2610" w14:font="MS Gothic"/>
                 </w14:checkbox>
               </w:sdtPr>
+              <w:sdtEndPr/>
               <w:sdtContent>
                 <w:r>
                   <w:rPr>
@@ -3806,6 +3822,7 @@
                   <w14:uncheckedState w14:val="2610" w14:font="MS Gothic"/>
                 </w14:checkbox>
               </w:sdtPr>
+              <w:sdtEndPr/>
               <w:sdtContent>
                 <w:r>
                   <w:rPr>
@@ -3828,13 +3845,8 @@
             <w:pPr>
               <w:cnfStyle w:val="000000000000" w:firstRow="0" w:lastRow="0" w:firstColumn="0" w:lastColumn="0" w:oddVBand="0" w:evenVBand="0" w:oddHBand="0" w:evenHBand="0" w:firstRowFirstColumn="0" w:firstRowLastColumn="0" w:lastRowFirstColumn="0" w:lastRowLastColumn="0"/>
             </w:pPr>
-            <w:proofErr w:type="gramStart"/>
-            <w:r>
-              <w:t>Digitally-enabling</w:t>
-            </w:r>
-            <w:proofErr w:type="gramEnd"/>
-            <w:r>
-              <w:t xml:space="preserve"> primary care and outpatient care</w:t>
+            <w:r>
+              <w:t>Digitally-enabling primary care and outpatient care</w:t>
             </w:r>
           </w:p>
         </w:tc>
@@ -3855,6 +3867,7 @@
                   <w14:uncheckedState w14:val="2610" w14:font="MS Gothic"/>
                 </w14:checkbox>
               </w:sdtPr>
+              <w:sdtEndPr/>
               <w:sdtContent>
                 <w:r>
                   <w:rPr>
@@ -3899,6 +3912,7 @@
                   <w14:uncheckedState w14:val="2610" w14:font="MS Gothic"/>
                 </w14:checkbox>
               </w:sdtPr>
+              <w:sdtEndPr/>
               <w:sdtContent>
                 <w:r>
                   <w:rPr>
@@ -3943,6 +3957,7 @@
                   <w14:uncheckedState w14:val="2610" w14:font="MS Gothic"/>
                 </w14:checkbox>
               </w:sdtPr>
+              <w:sdtEndPr/>
               <w:sdtContent>
                 <w:r>
                   <w:rPr>
@@ -3987,6 +4002,7 @@
                   <w14:uncheckedState w14:val="2610" w14:font="MS Gothic"/>
                 </w14:checkbox>
               </w:sdtPr>
+              <w:sdtEndPr/>
               <w:sdtContent>
                 <w:r>
                   <w:rPr>
@@ -4031,6 +4047,7 @@
                   <w14:uncheckedState w14:val="2610" w14:font="MS Gothic"/>
                 </w14:checkbox>
               </w:sdtPr>
+              <w:sdtEndPr/>
               <w:sdtContent>
                 <w:r>
                   <w:rPr>
@@ -4075,6 +4092,7 @@
                   <w14:uncheckedState w14:val="2610" w14:font="MS Gothic"/>
                 </w14:checkbox>
               </w:sdtPr>
+              <w:sdtEndPr/>
               <w:sdtContent>
                 <w:r>
                   <w:rPr>
@@ -4119,6 +4137,7 @@
                   <w14:uncheckedState w14:val="2610" w14:font="MS Gothic"/>
                 </w14:checkbox>
               </w:sdtPr>
+              <w:sdtEndPr/>
               <w:sdtContent>
                 <w:r>
                   <w:rPr>
@@ -4163,6 +4182,7 @@
                   <w14:uncheckedState w14:val="2610" w14:font="MS Gothic"/>
                 </w14:checkbox>
               </w:sdtPr>
+              <w:sdtEndPr/>
               <w:sdtContent>
                 <w:r>
                   <w:rPr>
@@ -4207,6 +4227,7 @@
                   <w14:uncheckedState w14:val="2610" w14:font="MS Gothic"/>
                 </w14:checkbox>
               </w:sdtPr>
+              <w:sdtEndPr/>
               <w:sdtContent>
                 <w:r>
                   <w:rPr>
@@ -4251,6 +4272,7 @@
                   <w14:uncheckedState w14:val="2610" w14:font="MS Gothic"/>
                 </w14:checkbox>
               </w:sdtPr>
+              <w:sdtEndPr/>
               <w:sdtContent>
                 <w:r>
                   <w:rPr>
@@ -4295,6 +4317,7 @@
                   <w14:uncheckedState w14:val="2610" w14:font="MS Gothic"/>
                 </w14:checkbox>
               </w:sdtPr>
+              <w:sdtEndPr/>
               <w:sdtContent>
                 <w:r>
                   <w:rPr>
@@ -4339,6 +4362,7 @@
                   <w14:uncheckedState w14:val="2610" w14:font="MS Gothic"/>
                 </w14:checkbox>
               </w:sdtPr>
+              <w:sdtEndPr/>
               <w:sdtContent>
                 <w:r>
                   <w:rPr>
@@ -4383,6 +4407,7 @@
                   <w14:uncheckedState w14:val="2610" w14:font="MS Gothic"/>
                 </w14:checkbox>
               </w:sdtPr>
+              <w:sdtEndPr/>
               <w:sdtContent>
                 <w:r>
                   <w:rPr>
@@ -4427,6 +4452,7 @@
                   <w14:uncheckedState w14:val="2610" w14:font="MS Gothic"/>
                 </w14:checkbox>
               </w:sdtPr>
+              <w:sdtEndPr/>
               <w:sdtContent>
                 <w:r>
                   <w:rPr>
@@ -4471,6 +4497,7 @@
                   <w14:uncheckedState w14:val="2610" w14:font="MS Gothic"/>
                 </w14:checkbox>
               </w:sdtPr>
+              <w:sdtEndPr/>
               <w:sdtContent>
                 <w:r>
                   <w:rPr>
@@ -4527,6 +4554,7 @@
                   <w14:uncheckedState w14:val="2610" w14:font="MS Gothic"/>
                 </w14:checkbox>
               </w:sdtPr>
+              <w:sdtEndPr/>
               <w:sdtContent>
                 <w:r>
                   <w:rPr>
@@ -4571,6 +4599,7 @@
                   <w14:uncheckedState w14:val="2610" w14:font="MS Gothic"/>
                 </w14:checkbox>
               </w:sdtPr>
+              <w:sdtEndPr/>
               <w:sdtContent>
                 <w:r>
                   <w:rPr>
@@ -4612,6 +4641,7 @@
                   <w14:uncheckedState w14:val="2610" w14:font="MS Gothic"/>
                 </w14:checkbox>
               </w:sdtPr>
+              <w:sdtEndPr/>
               <w:sdtContent>
                 <w:r>
                   <w:rPr>
@@ -4653,6 +4683,7 @@
                   <w14:uncheckedState w14:val="2610" w14:font="MS Gothic"/>
                 </w14:checkbox>
               </w:sdtPr>
+              <w:sdtEndPr/>
               <w:sdtContent>
                 <w:r>
                   <w:rPr>
@@ -4694,6 +4725,7 @@
                   <w14:uncheckedState w14:val="2610" w14:font="MS Gothic"/>
                 </w14:checkbox>
               </w:sdtPr>
+              <w:sdtEndPr/>
               <w:sdtContent>
                 <w:r>
                   <w:rPr>
@@ -4735,6 +4767,7 @@
                   <w14:uncheckedState w14:val="2610" w14:font="MS Gothic"/>
                 </w14:checkbox>
               </w:sdtPr>
+              <w:sdtEndPr/>
               <w:sdtContent>
                 <w:r>
                   <w:rPr>
@@ -4807,6 +4840,7 @@
                   <w14:uncheckedState w14:val="2610" w14:font="MS Gothic"/>
                 </w14:checkbox>
               </w:sdtPr>
+              <w:sdtEndPr/>
               <w:sdtContent>
                 <w:r>
                   <w:rPr>
@@ -4851,6 +4885,7 @@
                   <w14:uncheckedState w14:val="2610" w14:font="MS Gothic"/>
                 </w14:checkbox>
               </w:sdtPr>
+              <w:sdtEndPr/>
               <w:sdtContent>
                 <w:r>
                   <w:rPr>
@@ -4895,6 +4930,7 @@
                   <w14:uncheckedState w14:val="2610" w14:font="MS Gothic"/>
                 </w14:checkbox>
               </w:sdtPr>
+              <w:sdtEndPr/>
               <w:sdtContent>
                 <w:r>
                   <w:rPr>
@@ -4945,6 +4981,7 @@
                   <w14:uncheckedState w14:val="2610" w14:font="MS Gothic"/>
                 </w14:checkbox>
               </w:sdtPr>
+              <w:sdtEndPr/>
               <w:sdtContent>
                 <w:r>
                   <w:rPr>
@@ -4995,6 +5032,7 @@
                   <w14:uncheckedState w14:val="2610" w14:font="MS Gothic"/>
                 </w14:checkbox>
               </w:sdtPr>
+              <w:sdtEndPr/>
               <w:sdtContent>
                 <w:r>
                   <w:rPr>
@@ -5057,6 +5095,7 @@
                   <w14:uncheckedState w14:val="2610" w14:font="MS Gothic"/>
                 </w14:checkbox>
               </w:sdtPr>
+              <w:sdtEndPr/>
               <w:sdtContent>
                 <w:r>
                   <w:rPr>
@@ -5101,6 +5140,7 @@
                   <w14:uncheckedState w14:val="2610" w14:font="MS Gothic"/>
                 </w14:checkbox>
               </w:sdtPr>
+              <w:sdtEndPr/>
               <w:sdtContent>
                 <w:r>
                   <w:rPr>
@@ -5145,6 +5185,7 @@
                   <w14:uncheckedState w14:val="2610" w14:font="MS Gothic"/>
                 </w14:checkbox>
               </w:sdtPr>
+              <w:sdtEndPr/>
               <w:sdtContent>
                 <w:r>
                   <w:rPr>
@@ -5189,6 +5230,7 @@
                   <w14:uncheckedState w14:val="2610" w14:font="MS Gothic"/>
                 </w14:checkbox>
               </w:sdtPr>
+              <w:sdtEndPr/>
               <w:sdtContent>
                 <w:r>
                   <w:rPr>
@@ -5233,6 +5275,7 @@
                   <w14:uncheckedState w14:val="2610" w14:font="MS Gothic"/>
                 </w14:checkbox>
               </w:sdtPr>
+              <w:sdtEndPr/>
               <w:sdtContent>
                 <w:r>
                   <w:rPr>
@@ -5277,6 +5320,7 @@
                   <w14:uncheckedState w14:val="2610" w14:font="MS Gothic"/>
                 </w14:checkbox>
               </w:sdtPr>
+              <w:sdtEndPr/>
               <w:sdtContent>
                 <w:r>
                   <w:rPr>
@@ -5321,6 +5365,7 @@
                   <w14:uncheckedState w14:val="2610" w14:font="MS Gothic"/>
                 </w14:checkbox>
               </w:sdtPr>
+              <w:sdtEndPr/>
               <w:sdtContent>
                 <w:r>
                   <w:rPr>
@@ -5377,6 +5422,7 @@
                   <w14:uncheckedState w14:val="2610" w14:font="MS Gothic"/>
                 </w14:checkbox>
               </w:sdtPr>
+              <w:sdtEndPr/>
               <w:sdtContent>
                 <w:r>
                   <w:rPr>
@@ -5418,6 +5464,7 @@
                   <w14:uncheckedState w14:val="2610" w14:font="MS Gothic"/>
                 </w14:checkbox>
               </w:sdtPr>
+              <w:sdtEndPr/>
               <w:sdtContent>
                 <w:r>
                   <w:rPr>
@@ -5471,6 +5518,7 @@
                   <w14:uncheckedState w14:val="2610" w14:font="MS Gothic"/>
                 </w14:checkbox>
               </w:sdtPr>
+              <w:sdtEndPr/>
               <w:sdtContent>
                 <w:r>
                   <w:rPr>
@@ -5554,6 +5602,7 @@
                   <w14:uncheckedState w14:val="2610" w14:font="MS Gothic"/>
                 </w14:checkbox>
               </w:sdtPr>
+              <w:sdtEndPr/>
               <w:sdtContent>
                 <w:r>
                   <w:rPr>
@@ -5598,6 +5647,7 @@
                   <w14:uncheckedState w14:val="2610" w14:font="MS Gothic"/>
                 </w14:checkbox>
               </w:sdtPr>
+              <w:sdtEndPr/>
               <w:sdtContent>
                 <w:r>
                   <w:rPr>
@@ -5642,6 +5692,7 @@
                   <w14:uncheckedState w14:val="2610" w14:font="MS Gothic"/>
                 </w14:checkbox>
               </w:sdtPr>
+              <w:sdtEndPr/>
               <w:sdtContent>
                 <w:r>
                   <w:rPr>
@@ -5686,6 +5737,7 @@
                   <w14:uncheckedState w14:val="2610" w14:font="MS Gothic"/>
                 </w14:checkbox>
               </w:sdtPr>
+              <w:sdtEndPr/>
               <w:sdtContent>
                 <w:r>
                   <w:rPr>
@@ -5730,6 +5782,7 @@
                   <w14:uncheckedState w14:val="2610" w14:font="MS Gothic"/>
                 </w14:checkbox>
               </w:sdtPr>
+              <w:sdtEndPr/>
               <w:sdtContent>
                 <w:r>
                   <w:rPr>
@@ -5771,6 +5824,7 @@
                   <w14:uncheckedState w14:val="2610" w14:font="MS Gothic"/>
                 </w14:checkbox>
               </w:sdtPr>
+              <w:sdtEndPr/>
               <w:sdtContent>
                 <w:r>
                   <w:rPr>
@@ -5812,6 +5866,7 @@
                   <w14:uncheckedState w14:val="2610" w14:font="MS Gothic"/>
                 </w14:checkbox>
               </w:sdtPr>
+              <w:sdtEndPr/>
               <w:sdtContent>
                 <w:r>
                   <w:rPr>
@@ -5896,6 +5951,7 @@
                   <w14:uncheckedState w14:val="2610" w14:font="MS Gothic"/>
                 </w14:checkbox>
               </w:sdtPr>
+              <w:sdtEndPr/>
               <w:sdtContent>
                 <w:r>
                   <w:rPr>
@@ -5940,6 +5996,7 @@
                   <w14:uncheckedState w14:val="2610" w14:font="MS Gothic"/>
                 </w14:checkbox>
               </w:sdtPr>
+              <w:sdtEndPr/>
               <w:sdtContent>
                 <w:r>
                   <w:rPr>
@@ -5987,6 +6044,7 @@
                   <w14:uncheckedState w14:val="2610" w14:font="MS Gothic"/>
                 </w14:checkbox>
               </w:sdtPr>
+              <w:sdtEndPr/>
               <w:sdtContent>
                 <w:r>
                   <w:rPr>
@@ -6034,6 +6092,7 @@
                   <w14:uncheckedState w14:val="2610" w14:font="MS Gothic"/>
                 </w14:checkbox>
               </w:sdtPr>
+              <w:sdtEndPr/>
               <w:sdtContent>
                 <w:r>
                   <w:rPr>
@@ -6078,6 +6137,7 @@
                   <w14:uncheckedState w14:val="2610" w14:font="MS Gothic"/>
                 </w14:checkbox>
               </w:sdtPr>
+              <w:sdtEndPr/>
               <w:sdtContent>
                 <w:r>
                   <w:rPr>
@@ -6122,6 +6182,7 @@
                   <w14:uncheckedState w14:val="2610" w14:font="MS Gothic"/>
                 </w14:checkbox>
               </w:sdtPr>
+              <w:sdtEndPr/>
               <w:sdtContent>
                 <w:r>
                   <w:rPr>
@@ -6163,6 +6224,7 @@
                   <w14:uncheckedState w14:val="2610" w14:font="MS Gothic"/>
                 </w14:checkbox>
               </w:sdtPr>
+              <w:sdtEndPr/>
               <w:sdtContent>
                 <w:r>
                   <w:rPr>
@@ -6204,6 +6266,7 @@
                   <w14:uncheckedState w14:val="2610" w14:font="MS Gothic"/>
                 </w14:checkbox>
               </w:sdtPr>
+              <w:sdtEndPr/>
               <w:sdtContent>
                 <w:r>
                   <w:rPr>
@@ -6245,6 +6308,7 @@
                   <w14:uncheckedState w14:val="2610" w14:font="MS Gothic"/>
                 </w14:checkbox>
               </w:sdtPr>
+              <w:sdtEndPr/>
               <w:sdtContent>
                 <w:r>
                   <w:rPr>
@@ -6318,6 +6382,7 @@
                   <w14:uncheckedState w14:val="2610" w14:font="MS Gothic"/>
                 </w14:checkbox>
               </w:sdtPr>
+              <w:sdtEndPr/>
               <w:sdtContent>
                 <w:r>
                   <w:rPr>
@@ -6381,6 +6446,7 @@
         <w:showingPlcHdr/>
         <w:text/>
       </w:sdtPr>
+      <w:sdtEndPr/>
       <w:sdtContent>
         <w:p>
           <w:r>
@@ -6452,6 +6518,7 @@
                   <w14:uncheckedState w14:val="2610" w14:font="MS Gothic"/>
                 </w14:checkbox>
               </w:sdtPr>
+              <w:sdtEndPr/>
               <w:sdtContent>
                 <w:r>
                   <w:rPr>
@@ -6502,6 +6569,7 @@
                   <w14:uncheckedState w14:val="2610" w14:font="MS Gothic"/>
                 </w14:checkbox>
               </w:sdtPr>
+              <w:sdtEndPr/>
               <w:sdtContent>
                 <w:r>
                   <w:rPr>
@@ -6552,6 +6620,7 @@
                   <w14:uncheckedState w14:val="2610" w14:font="MS Gothic"/>
                 </w14:checkbox>
               </w:sdtPr>
+              <w:sdtEndPr/>
               <w:sdtContent>
                 <w:r>
                   <w:rPr>
@@ -6631,6 +6700,7 @@
         <w:showingPlcHdr/>
         <w:text/>
       </w:sdtPr>
+      <w:sdtEndPr/>
       <w:sdtContent>
         <w:p>
           <w:pPr>
@@ -6780,6 +6850,7 @@
         <w:showingPlcHdr/>
         <w:text/>
       </w:sdtPr>
+      <w:sdtEndPr/>
       <w:sdtContent>
         <w:p>
           <w:pPr>
@@ -6930,6 +7001,7 @@
         <w:showingPlcHdr/>
         <w:text/>
       </w:sdtPr>
+      <w:sdtEndPr/>
       <w:sdtContent>
         <w:p>
           <w:pPr>
@@ -7089,6 +7161,7 @@
         <w:showingPlcHdr/>
         <w:text/>
       </w:sdtPr>
+      <w:sdtEndPr/>
       <w:sdtContent>
         <w:p>
           <w:pPr>
@@ -7347,6 +7420,7 @@
                   <w14:uncheckedState w14:val="2610" w14:font="MS Gothic"/>
                 </w14:checkbox>
               </w:sdtPr>
+              <w:sdtEndPr/>
               <w:sdtContent>
                 <w:r>
                   <w:rPr>
@@ -7391,6 +7465,7 @@
                   <w14:uncheckedState w14:val="2610" w14:font="MS Gothic"/>
                 </w14:checkbox>
               </w:sdtPr>
+              <w:sdtEndPr/>
               <w:sdtContent>
                 <w:r>
                   <w:rPr>
@@ -7475,6 +7550,7 @@
             <w:showingPlcHdr/>
             <w:text/>
           </w:sdtPr>
+          <w:sdtEndPr/>
           <w:sdtContent>
             <w:tc>
               <w:tcPr>
@@ -7519,6 +7595,7 @@
             <w:showingPlcHdr/>
             <w:text/>
           </w:sdtPr>
+          <w:sdtEndPr/>
           <w:sdtContent>
             <w:tc>
               <w:tcPr>
@@ -7563,6 +7640,7 @@
             <w:showingPlcHdr/>
             <w:text/>
           </w:sdtPr>
+          <w:sdtEndPr/>
           <w:sdtContent>
             <w:tc>
               <w:tcPr>
@@ -7607,6 +7685,7 @@
             <w:showingPlcHdr/>
             <w:text/>
           </w:sdtPr>
+          <w:sdtEndPr/>
           <w:sdtContent>
             <w:tc>
               <w:tcPr>
@@ -7651,6 +7730,7 @@
             <w:showingPlcHdr/>
             <w:text/>
           </w:sdtPr>
+          <w:sdtEndPr/>
           <w:sdtContent>
             <w:tc>
               <w:tcPr>
@@ -7746,6 +7826,7 @@
             <w:showingPlcHdr/>
             <w:text/>
           </w:sdtPr>
+          <w:sdtEndPr/>
           <w:sdtContent>
             <w:tc>
               <w:tcPr>
@@ -7793,6 +7874,7 @@
             <w:showingPlcHdr/>
             <w:text/>
           </w:sdtPr>
+          <w:sdtEndPr/>
           <w:sdtContent>
             <w:tc>
               <w:tcPr>
@@ -7840,6 +7922,7 @@
             <w:showingPlcHdr/>
             <w:text/>
           </w:sdtPr>
+          <w:sdtEndPr/>
           <w:sdtContent>
             <w:tc>
               <w:tcPr>
@@ -7887,6 +7970,7 @@
             <w:showingPlcHdr/>
             <w:text/>
           </w:sdtPr>
+          <w:sdtEndPr/>
           <w:sdtContent>
             <w:tc>
               <w:tcPr>
@@ -7937,6 +8021,7 @@
             <w:showingPlcHdr/>
             <w:text/>
           </w:sdtPr>
+          <w:sdtEndPr/>
           <w:sdtContent>
             <w:tc>
               <w:tcPr>
@@ -8000,6 +8085,7 @@
         <w:showingPlcHdr/>
         <w:text/>
       </w:sdtPr>
+      <w:sdtEndPr/>
       <w:sdtContent>
         <w:p>
           <w:r>
@@ -8078,6 +8164,7 @@
                   <w14:uncheckedState w14:val="2610" w14:font="MS Gothic"/>
                 </w14:checkbox>
               </w:sdtPr>
+              <w:sdtEndPr/>
               <w:sdtContent>
                 <w:r>
                   <w:rPr>
@@ -8128,6 +8215,7 @@
                   <w14:uncheckedState w14:val="2610" w14:font="MS Gothic"/>
                 </w14:checkbox>
               </w:sdtPr>
+              <w:sdtEndPr/>
               <w:sdtContent>
                 <w:r>
                   <w:rPr>
@@ -8188,6 +8276,7 @@
                   <w14:uncheckedState w14:val="2610" w14:font="MS Gothic"/>
                 </w14:checkbox>
               </w:sdtPr>
+              <w:sdtEndPr/>
               <w:sdtContent>
                 <w:r>
                   <w:rPr>
@@ -8276,6 +8365,7 @@
                   <w14:uncheckedState w14:val="2610" w14:font="MS Gothic"/>
                 </w14:checkbox>
               </w:sdtPr>
+              <w:sdtEndPr/>
               <w:sdtContent>
                 <w:r>
                   <w:rPr>
@@ -8326,6 +8416,7 @@
                   <w14:uncheckedState w14:val="2610" w14:font="MS Gothic"/>
                 </w14:checkbox>
               </w:sdtPr>
+              <w:sdtEndPr/>
               <w:sdtContent>
                 <w:r>
                   <w:rPr>
@@ -8389,6 +8480,7 @@
                   <w14:uncheckedState w14:val="2610" w14:font="MS Gothic"/>
                 </w14:checkbox>
               </w:sdtPr>
+              <w:sdtEndPr/>
               <w:sdtContent>
                 <w:r>
                   <w:rPr>
@@ -8451,6 +8543,7 @@
                   <w14:uncheckedState w14:val="2610" w14:font="MS Gothic"/>
                 </w14:checkbox>
               </w:sdtPr>
+              <w:sdtEndPr/>
               <w:sdtContent>
                 <w:r>
                   <w:rPr>
@@ -8520,6 +8613,7 @@
                   <w14:uncheckedState w14:val="2610" w14:font="MS Gothic"/>
                 </w14:checkbox>
               </w:sdtPr>
+              <w:sdtEndPr/>
               <w:sdtContent>
                 <w:r>
                   <w:rPr>
@@ -8589,6 +8683,7 @@
                   <w14:uncheckedState w14:val="2610" w14:font="MS Gothic"/>
                 </w14:checkbox>
               </w:sdtPr>
+              <w:sdtEndPr/>
               <w:sdtContent>
                 <w:r>
                   <w:rPr>
@@ -8651,6 +8746,7 @@
                   <w14:uncheckedState w14:val="2610" w14:font="MS Gothic"/>
                 </w14:checkbox>
               </w:sdtPr>
+              <w:sdtEndPr/>
               <w:sdtContent>
                 <w:r>
                   <w:rPr>
@@ -8720,6 +8816,7 @@
                   <w14:uncheckedState w14:val="2610" w14:font="MS Gothic"/>
                 </w14:checkbox>
               </w:sdtPr>
+              <w:sdtEndPr/>
               <w:sdtContent>
                 <w:r>
                   <w:rPr>
@@ -8789,6 +8886,7 @@
                   <w14:uncheckedState w14:val="2610" w14:font="MS Gothic"/>
                 </w14:checkbox>
               </w:sdtPr>
+              <w:sdtEndPr/>
               <w:sdtContent>
                 <w:r>
                   <w:rPr>
@@ -8851,6 +8949,7 @@
                   <w14:uncheckedState w14:val="2610" w14:font="MS Gothic"/>
                 </w14:checkbox>
               </w:sdtPr>
+              <w:sdtEndPr/>
               <w:sdtContent>
                 <w:r>
                   <w:rPr>
@@ -8920,6 +9019,7 @@
                   <w14:uncheckedState w14:val="2610" w14:font="MS Gothic"/>
                 </w14:checkbox>
               </w:sdtPr>
+              <w:sdtEndPr/>
               <w:sdtContent>
                 <w:r>
                   <w:rPr>
@@ -9007,6 +9107,7 @@
                   <w14:uncheckedState w14:val="2610" w14:font="MS Gothic"/>
                 </w14:checkbox>
               </w:sdtPr>
+              <w:sdtEndPr/>
               <w:sdtContent>
                 <w:r>
                   <w:rPr>
@@ -9057,6 +9158,7 @@
                   <w14:uncheckedState w14:val="2610" w14:font="MS Gothic"/>
                 </w14:checkbox>
               </w:sdtPr>
+              <w:sdtEndPr/>
               <w:sdtContent>
                 <w:r>
                   <w:rPr>
@@ -9120,6 +9222,7 @@
                   <w14:uncheckedState w14:val="2610" w14:font="MS Gothic"/>
                 </w14:checkbox>
               </w:sdtPr>
+              <w:sdtEndPr/>
               <w:sdtContent>
                 <w:r>
                   <w:rPr>
@@ -9182,6 +9285,7 @@
                   <w14:uncheckedState w14:val="2610" w14:font="MS Gothic"/>
                 </w14:checkbox>
               </w:sdtPr>
+              <w:sdtEndPr/>
               <w:sdtContent>
                 <w:r>
                   <w:rPr>
@@ -9251,6 +9355,7 @@
                   <w14:uncheckedState w14:val="2610" w14:font="MS Gothic"/>
                 </w14:checkbox>
               </w:sdtPr>
+              <w:sdtEndPr/>
               <w:sdtContent>
                 <w:r>
                   <w:rPr>
@@ -9320,6 +9425,7 @@
                   <w14:uncheckedState w14:val="2610" w14:font="MS Gothic"/>
                 </w14:checkbox>
               </w:sdtPr>
+              <w:sdtEndPr/>
               <w:sdtContent>
                 <w:r>
                   <w:rPr>
@@ -9382,6 +9488,7 @@
                   <w14:uncheckedState w14:val="2610" w14:font="MS Gothic"/>
                 </w14:checkbox>
               </w:sdtPr>
+              <w:sdtEndPr/>
               <w:sdtContent>
                 <w:r>
                   <w:rPr>
@@ -9451,6 +9558,7 @@
                   <w14:uncheckedState w14:val="2610" w14:font="MS Gothic"/>
                 </w14:checkbox>
               </w:sdtPr>
+              <w:sdtEndPr/>
               <w:sdtContent>
                 <w:r>
                   <w:rPr>
@@ -9520,6 +9628,7 @@
                   <w14:uncheckedState w14:val="2610" w14:font="MS Gothic"/>
                 </w14:checkbox>
               </w:sdtPr>
+              <w:sdtEndPr/>
               <w:sdtContent>
                 <w:r>
                   <w:rPr>
@@ -9582,6 +9691,7 @@
                   <w14:uncheckedState w14:val="2610" w14:font="MS Gothic"/>
                 </w14:checkbox>
               </w:sdtPr>
+              <w:sdtEndPr/>
               <w:sdtContent>
                 <w:r>
                   <w:rPr>
@@ -9651,6 +9761,7 @@
                   <w14:uncheckedState w14:val="2610" w14:font="MS Gothic"/>
                 </w14:checkbox>
               </w:sdtPr>
+              <w:sdtEndPr/>
               <w:sdtContent>
                 <w:r>
                   <w:rPr>
@@ -9720,6 +9831,7 @@
                   <w14:uncheckedState w14:val="2610" w14:font="MS Gothic"/>
                 </w14:checkbox>
               </w:sdtPr>
+              <w:sdtEndPr/>
               <w:sdtContent>
                 <w:r>
                   <w:rPr>
@@ -9782,6 +9894,7 @@
                   <w14:uncheckedState w14:val="2610" w14:font="MS Gothic"/>
                 </w14:checkbox>
               </w:sdtPr>
+              <w:sdtEndPr/>
               <w:sdtContent>
                 <w:r>
                   <w:rPr>
@@ -9851,6 +9964,7 @@
                   <w14:uncheckedState w14:val="2610" w14:font="MS Gothic"/>
                 </w14:checkbox>
               </w:sdtPr>
+              <w:sdtEndPr/>
               <w:sdtContent>
                 <w:r>
                   <w:rPr>
@@ -9920,6 +10034,7 @@
                   <w14:uncheckedState w14:val="2610" w14:font="MS Gothic"/>
                 </w14:checkbox>
               </w:sdtPr>
+              <w:sdtEndPr/>
               <w:sdtContent>
                 <w:r>
                   <w:rPr>
@@ -10020,6 +10135,7 @@
                   <w14:uncheckedState w14:val="2610" w14:font="MS Gothic"/>
                 </w14:checkbox>
               </w:sdtPr>
+              <w:sdtEndPr/>
               <w:sdtContent>
                 <w:r>
                   <w:rPr>
@@ -10070,6 +10186,7 @@
                   <w14:uncheckedState w14:val="2610" w14:font="MS Gothic"/>
                 </w14:checkbox>
               </w:sdtPr>
+              <w:sdtEndPr/>
               <w:sdtContent>
                 <w:r>
                   <w:rPr>
@@ -10133,6 +10250,7 @@
                   <w14:uncheckedState w14:val="2610" w14:font="MS Gothic"/>
                 </w14:checkbox>
               </w:sdtPr>
+              <w:sdtEndPr/>
               <w:sdtContent>
                 <w:r>
                   <w:rPr>
@@ -10195,6 +10313,7 @@
                   <w14:uncheckedState w14:val="2610" w14:font="MS Gothic"/>
                 </w14:checkbox>
               </w:sdtPr>
+              <w:sdtEndPr/>
               <w:sdtContent>
                 <w:r>
                   <w:rPr>
@@ -10264,6 +10383,7 @@
                   <w14:uncheckedState w14:val="2610" w14:font="MS Gothic"/>
                 </w14:checkbox>
               </w:sdtPr>
+              <w:sdtEndPr/>
               <w:sdtContent>
                 <w:r>
                   <w:rPr>
@@ -10333,6 +10453,7 @@
                   <w14:uncheckedState w14:val="2610" w14:font="MS Gothic"/>
                 </w14:checkbox>
               </w:sdtPr>
+              <w:sdtEndPr/>
               <w:sdtContent>
                 <w:r>
                   <w:rPr>
@@ -10395,6 +10516,7 @@
                   <w14:uncheckedState w14:val="2610" w14:font="MS Gothic"/>
                 </w14:checkbox>
               </w:sdtPr>
+              <w:sdtEndPr/>
               <w:sdtContent>
                 <w:r>
                   <w:rPr>
@@ -10464,6 +10586,7 @@
                   <w14:uncheckedState w14:val="2610" w14:font="MS Gothic"/>
                 </w14:checkbox>
               </w:sdtPr>
+              <w:sdtEndPr/>
               <w:sdtContent>
                 <w:r>
                   <w:rPr>
@@ -10533,6 +10656,7 @@
                   <w14:uncheckedState w14:val="2610" w14:font="MS Gothic"/>
                 </w14:checkbox>
               </w:sdtPr>
+              <w:sdtEndPr/>
               <w:sdtContent>
                 <w:r>
                   <w:rPr>
@@ -10595,6 +10719,7 @@
                   <w14:uncheckedState w14:val="2610" w14:font="MS Gothic"/>
                 </w14:checkbox>
               </w:sdtPr>
+              <w:sdtEndPr/>
               <w:sdtContent>
                 <w:r>
                   <w:rPr>
@@ -10680,6 +10805,7 @@
         <w:showingPlcHdr/>
         <w:text/>
       </w:sdtPr>
+      <w:sdtEndPr/>
       <w:sdtContent>
         <w:p>
           <w:pPr>
@@ -10752,6 +10878,7 @@
         <w:showingPlcHdr/>
         <w:text/>
       </w:sdtPr>
+      <w:sdtEndPr/>
       <w:sdtContent>
         <w:p>
           <w:pPr>
@@ -10868,6 +10995,7 @@
                   <w14:uncheckedState w14:val="2610" w14:font="MS Gothic"/>
                 </w14:checkbox>
               </w:sdtPr>
+              <w:sdtEndPr/>
               <w:sdtContent>
                 <w:r>
                   <w:rPr>
@@ -10912,6 +11040,7 @@
                   <w14:uncheckedState w14:val="2610" w14:font="MS Gothic"/>
                 </w14:checkbox>
               </w:sdtPr>
+              <w:sdtEndPr/>
               <w:sdtContent>
                 <w:r>
                   <w:rPr>
@@ -10956,6 +11085,7 @@
                   <w14:uncheckedState w14:val="2610" w14:font="MS Gothic"/>
                 </w14:checkbox>
               </w:sdtPr>
+              <w:sdtEndPr/>
               <w:sdtContent>
                 <w:r>
                   <w:rPr>
@@ -11096,6 +11226,7 @@
                   <w14:uncheckedState w14:val="2610" w14:font="MS Gothic"/>
                 </w14:checkbox>
               </w:sdtPr>
+              <w:sdtEndPr/>
               <w:sdtContent>
                 <w:r>
                   <w:rPr>
@@ -11140,6 +11271,7 @@
                   <w14:uncheckedState w14:val="2610" w14:font="MS Gothic"/>
                 </w14:checkbox>
               </w:sdtPr>
+              <w:sdtEndPr/>
               <w:sdtContent>
                 <w:r>
                   <w:rPr>
@@ -11184,6 +11316,7 @@
                   <w14:uncheckedState w14:val="2610" w14:font="MS Gothic"/>
                 </w14:checkbox>
               </w:sdtPr>
+              <w:sdtEndPr/>
               <w:sdtContent>
                 <w:r>
                   <w:rPr>
@@ -11434,6 +11567,7 @@
         <w:showingPlcHdr/>
         <w:text/>
       </w:sdtPr>
+      <w:sdtEndPr/>
       <w:sdtContent>
         <w:p>
           <w:pPr>
@@ -11524,6 +11658,7 @@
                   <w14:uncheckedState w14:val="2610" w14:font="MS Gothic"/>
                 </w14:checkbox>
               </w:sdtPr>
+              <w:sdtEndPr/>
               <w:sdtContent>
                 <w:r>
                   <w:rPr>
@@ -11568,6 +11703,7 @@
                   <w14:uncheckedState w14:val="2610" w14:font="MS Gothic"/>
                 </w14:checkbox>
               </w:sdtPr>
+              <w:sdtEndPr/>
               <w:sdtContent>
                 <w:r>
                   <w:rPr>
@@ -11612,6 +11748,7 @@
                   <w14:uncheckedState w14:val="2610" w14:font="MS Gothic"/>
                 </w14:checkbox>
               </w:sdtPr>
+              <w:sdtEndPr/>
               <w:sdtContent>
                 <w:r>
                   <w:rPr>
@@ -11682,6 +11819,7 @@
                   <w14:uncheckedState w14:val="2610" w14:font="MS Gothic"/>
                 </w14:checkbox>
               </w:sdtPr>
+              <w:sdtEndPr/>
               <w:sdtContent>
                 <w:r>
                   <w:rPr>
@@ -11726,6 +11864,7 @@
                 <w:showingPlcHdr/>
                 <w:text/>
               </w:sdtPr>
+              <w:sdtEndPr/>
               <w:sdtContent>
                 <w:r>
                   <w:rPr>
@@ -11764,6 +11903,7 @@
                   <w14:uncheckedState w14:val="2610" w14:font="MS Gothic"/>
                 </w14:checkbox>
               </w:sdtPr>
+              <w:sdtEndPr/>
               <w:sdtContent>
                 <w:r>
                   <w:rPr>
@@ -11908,6 +12048,7 @@
                   <w14:uncheckedState w14:val="2610" w14:font="MS Gothic"/>
                 </w14:checkbox>
               </w:sdtPr>
+              <w:sdtEndPr/>
               <w:sdtContent>
                 <w:r>
                   <w:rPr>
@@ -11955,6 +12096,7 @@
                   <w14:uncheckedState w14:val="2610" w14:font="MS Gothic"/>
                 </w14:checkbox>
               </w:sdtPr>
+              <w:sdtEndPr/>
               <w:sdtContent>
                 <w:r>
                   <w:rPr>
@@ -11999,6 +12141,7 @@
                   <w14:uncheckedState w14:val="2610" w14:font="MS Gothic"/>
                 </w14:checkbox>
               </w:sdtPr>
+              <w:sdtEndPr/>
               <w:sdtContent>
                 <w:r>
                   <w:rPr>
@@ -12043,6 +12186,7 @@
                   <w14:uncheckedState w14:val="2610" w14:font="MS Gothic"/>
                 </w14:checkbox>
               </w:sdtPr>
+              <w:sdtEndPr/>
               <w:sdtContent>
                 <w:r>
                   <w:rPr>
@@ -12134,6 +12278,7 @@
                   <w14:uncheckedState w14:val="2610" w14:font="MS Gothic"/>
                 </w14:checkbox>
               </w:sdtPr>
+              <w:sdtEndPr/>
               <w:sdtContent>
                 <w:r>
                   <w:rPr>
@@ -12178,6 +12323,7 @@
                   <w14:uncheckedState w14:val="2610" w14:font="MS Gothic"/>
                 </w14:checkbox>
               </w:sdtPr>
+              <w:sdtEndPr/>
               <w:sdtContent>
                 <w:r>
                   <w:rPr>
@@ -12222,6 +12368,7 @@
                   <w14:uncheckedState w14:val="2610" w14:font="MS Gothic"/>
                 </w14:checkbox>
               </w:sdtPr>
+              <w:sdtEndPr/>
               <w:sdtContent>
                 <w:r>
                   <w:rPr>
@@ -12245,15 +12392,7 @@
               <w:cnfStyle w:val="000000000000" w:firstRow="0" w:lastRow="0" w:firstColumn="0" w:lastColumn="0" w:oddVBand="0" w:evenVBand="0" w:oddHBand="0" w:evenHBand="0" w:firstRowFirstColumn="0" w:firstRowLastColumn="0" w:lastRowFirstColumn="0" w:lastRowLastColumn="0"/>
             </w:pPr>
             <w:r>
-              <w:t xml:space="preserve">Class </w:t>
-            </w:r>
-            <w:proofErr w:type="spellStart"/>
-            <w:r>
-              <w:t>IIa</w:t>
-            </w:r>
-            <w:proofErr w:type="spellEnd"/>
-            <w:r>
-              <w:t xml:space="preserve"> medical device</w:t>
+              <w:t>Class IIa medical device</w:t>
             </w:r>
           </w:p>
         </w:tc>
@@ -12274,6 +12413,7 @@
                   <w14:uncheckedState w14:val="2610" w14:font="MS Gothic"/>
                 </w14:checkbox>
               </w:sdtPr>
+              <w:sdtEndPr/>
               <w:sdtContent>
                 <w:r>
                   <w:rPr>
@@ -12318,6 +12458,7 @@
                   <w14:uncheckedState w14:val="2610" w14:font="MS Gothic"/>
                 </w14:checkbox>
               </w:sdtPr>
+              <w:sdtEndPr/>
               <w:sdtContent>
                 <w:r>
                   <w:rPr>
@@ -12388,6 +12529,7 @@
                   <w14:uncheckedState w14:val="2610" w14:font="MS Gothic"/>
                 </w14:checkbox>
               </w:sdtPr>
+              <w:sdtEndPr/>
               <w:sdtContent>
                 <w:r>
                   <w:rPr>
@@ -12432,6 +12574,7 @@
                   <w14:uncheckedState w14:val="2610" w14:font="MS Gothic"/>
                 </w14:checkbox>
               </w:sdtPr>
+              <w:sdtEndPr/>
               <w:sdtContent>
                 <w:r>
                   <w:rPr>
@@ -12476,6 +12619,7 @@
                   <w14:uncheckedState w14:val="2610" w14:font="MS Gothic"/>
                 </w14:checkbox>
               </w:sdtPr>
+              <w:sdtEndPr/>
               <w:sdtContent>
                 <w:r>
                   <w:rPr>
@@ -12520,6 +12664,7 @@
                   <w14:uncheckedState w14:val="2610" w14:font="MS Gothic"/>
                 </w14:checkbox>
               </w:sdtPr>
+              <w:sdtEndPr/>
               <w:sdtContent>
                 <w:r>
                   <w:rPr>
@@ -12576,6 +12721,7 @@
                   <w14:uncheckedState w14:val="2610" w14:font="MS Gothic"/>
                 </w14:checkbox>
               </w:sdtPr>
+              <w:sdtEndPr/>
               <w:sdtContent>
                 <w:r>
                   <w:rPr>
@@ -12621,6 +12767,7 @@
                   <w14:uncheckedState w14:val="2610" w14:font="MS Gothic"/>
                 </w14:checkbox>
               </w:sdtPr>
+              <w:sdtEndPr/>
               <w:sdtContent>
                 <w:r>
                   <w:rPr>
@@ -12665,6 +12812,7 @@
                   <w14:uncheckedState w14:val="2610" w14:font="MS Gothic"/>
                 </w14:checkbox>
               </w:sdtPr>
+              <w:sdtEndPr/>
               <w:sdtContent>
                 <w:r>
                   <w:rPr>
@@ -12709,6 +12857,7 @@
                   <w14:uncheckedState w14:val="2610" w14:font="MS Gothic"/>
                 </w14:checkbox>
               </w:sdtPr>
+              <w:sdtEndPr/>
               <w:sdtContent>
                 <w:r>
                   <w:rPr>
@@ -12785,6 +12934,7 @@
                   <w14:uncheckedState w14:val="2610" w14:font="MS Gothic"/>
                 </w14:checkbox>
               </w:sdtPr>
+              <w:sdtEndPr/>
               <w:sdtContent>
                 <w:r>
                   <w:rPr>
@@ -12829,6 +12979,7 @@
                   <w14:uncheckedState w14:val="2610" w14:font="MS Gothic"/>
                 </w14:checkbox>
               </w:sdtPr>
+              <w:sdtEndPr/>
               <w:sdtContent>
                 <w:r>
                   <w:rPr>
@@ -12873,6 +13024,7 @@
                   <w14:uncheckedState w14:val="2610" w14:font="MS Gothic"/>
                 </w14:checkbox>
               </w:sdtPr>
+              <w:sdtEndPr/>
               <w:sdtContent>
                 <w:r>
                   <w:rPr>
@@ -12909,16 +13061,11 @@
       <w:bookmarkStart w:id="109" w:name="_Toc117769842"/>
       <w:bookmarkEnd w:id="108"/>
       <w:r>
-        <w:t xml:space="preserve">Have you achieved certification for Class </w:t>
-      </w:r>
-      <w:proofErr w:type="spellStart"/>
-      <w:r>
-        <w:t>I</w:t>
+        <w:t>Have you achieved certification for Class I</w:t>
       </w:r>
       <w:r>
         <w:t>Ia</w:t>
       </w:r>
-      <w:proofErr w:type="spellEnd"/>
       <w:r>
         <w:t xml:space="preserve"> medical device?</w:t>
       </w:r>
@@ -12951,6 +13098,7 @@
                   <w14:uncheckedState w14:val="2610" w14:font="MS Gothic"/>
                 </w14:checkbox>
               </w:sdtPr>
+              <w:sdtEndPr/>
               <w:sdtContent>
                 <w:r>
                   <w:rPr>
@@ -12995,6 +13143,7 @@
                   <w14:uncheckedState w14:val="2610" w14:font="MS Gothic"/>
                 </w14:checkbox>
               </w:sdtPr>
+              <w:sdtEndPr/>
               <w:sdtContent>
                 <w:r>
                   <w:rPr>
@@ -13039,6 +13188,7 @@
                   <w14:uncheckedState w14:val="2610" w14:font="MS Gothic"/>
                 </w14:checkbox>
               </w:sdtPr>
+              <w:sdtEndPr/>
               <w:sdtContent>
                 <w:r>
                   <w:rPr>
@@ -13178,6 +13328,7 @@
                   <w14:uncheckedState w14:val="2610" w14:font="MS Gothic"/>
                 </w14:checkbox>
               </w:sdtPr>
+              <w:sdtEndPr/>
               <w:sdtContent>
                 <w:r>
                   <w:rPr>
@@ -13222,6 +13373,7 @@
                   <w14:uncheckedState w14:val="2610" w14:font="MS Gothic"/>
                 </w14:checkbox>
               </w:sdtPr>
+              <w:sdtEndPr/>
               <w:sdtContent>
                 <w:r>
                   <w:rPr>
@@ -13266,6 +13418,7 @@
                   <w14:uncheckedState w14:val="2610" w14:font="MS Gothic"/>
                 </w14:checkbox>
               </w:sdtPr>
+              <w:sdtEndPr/>
               <w:sdtContent>
                 <w:r>
                   <w:rPr>
@@ -13335,6 +13488,7 @@
                   <w14:uncheckedState w14:val="2610" w14:font="MS Gothic"/>
                 </w14:checkbox>
               </w:sdtPr>
+              <w:sdtEndPr/>
               <w:sdtContent>
                 <w:r>
                   <w:rPr>
@@ -13379,6 +13533,7 @@
                   <w14:uncheckedState w14:val="2610" w14:font="MS Gothic"/>
                 </w14:checkbox>
               </w:sdtPr>
+              <w:sdtEndPr/>
               <w:sdtContent>
                 <w:r>
                   <w:rPr>
@@ -13423,6 +13578,7 @@
                   <w14:uncheckedState w14:val="2610" w14:font="MS Gothic"/>
                 </w14:checkbox>
               </w:sdtPr>
+              <w:sdtEndPr/>
               <w:sdtContent>
                 <w:r>
                   <w:rPr>
@@ -13491,6 +13647,7 @@
         <w:showingPlcHdr/>
         <w:text/>
       </w:sdtPr>
+      <w:sdtEndPr/>
       <w:sdtContent>
         <w:p>
           <w:pPr>
@@ -13552,6 +13709,7 @@
                   <w14:uncheckedState w14:val="2610" w14:font="MS Gothic"/>
                 </w14:checkbox>
               </w:sdtPr>
+              <w:sdtEndPr/>
               <w:sdtContent>
                 <w:r>
                   <w:rPr>
@@ -13596,6 +13754,7 @@
                   <w14:uncheckedState w14:val="2610" w14:font="MS Gothic"/>
                 </w14:checkbox>
               </w:sdtPr>
+              <w:sdtEndPr/>
               <w:sdtContent>
                 <w:r>
                   <w:rPr>
@@ -13640,6 +13799,7 @@
                   <w14:uncheckedState w14:val="2610" w14:font="MS Gothic"/>
                 </w14:checkbox>
               </w:sdtPr>
+              <w:sdtEndPr/>
               <w:sdtContent>
                 <w:r>
                   <w:rPr>
@@ -13681,6 +13841,7 @@
                   <w14:uncheckedState w14:val="2610" w14:font="MS Gothic"/>
                 </w14:checkbox>
               </w:sdtPr>
+              <w:sdtEndPr/>
               <w:sdtContent>
                 <w:r>
                   <w:rPr>
@@ -13725,6 +13886,7 @@
                   <w14:uncheckedState w14:val="2610" w14:font="MS Gothic"/>
                 </w14:checkbox>
               </w:sdtPr>
+              <w:sdtEndPr/>
               <w:sdtContent>
                 <w:r>
                   <w:rPr>
@@ -13811,6 +13973,7 @@
                   <w14:uncheckedState w14:val="2610" w14:font="MS Gothic"/>
                 </w14:checkbox>
               </w:sdtPr>
+              <w:sdtEndPr/>
               <w:sdtContent>
                 <w:r>
                   <w:rPr>
@@ -13855,6 +14018,7 @@
                   <w14:uncheckedState w14:val="2610" w14:font="MS Gothic"/>
                 </w14:checkbox>
               </w:sdtPr>
+              <w:sdtEndPr/>
               <w:sdtContent>
                 <w:r>
                   <w:rPr>
@@ -13899,6 +14063,7 @@
                   <w14:uncheckedState w14:val="2610" w14:font="MS Gothic"/>
                 </w14:checkbox>
               </w:sdtPr>
+              <w:sdtEndPr/>
               <w:sdtContent>
                 <w:r>
                   <w:rPr>
@@ -13944,25 +14109,7 @@
       </w:pPr>
       <w:bookmarkStart w:id="124" w:name="_Hlk117770763"/>
       <w:r>
-        <w:t xml:space="preserve">This can include any testing </w:t>
-      </w:r>
-      <w:r>
-        <w:t xml:space="preserve">that </w:t>
-      </w:r>
-      <w:r>
-        <w:t xml:space="preserve">you've done with people who would use your </w:t>
-      </w:r>
-      <w:r>
-        <w:t>innovation. For</w:t>
-      </w:r>
-      <w:r>
-        <w:t xml:space="preserve"> example</w:t>
-      </w:r>
-      <w:r>
-        <w:t>,</w:t>
-      </w:r>
-      <w:r>
-        <w:t xml:space="preserve"> patients, nurses or administrative staff.</w:t>
+        <w:t>This can include any testing that you have done with people who would use your innovation. For example, patients, nurses or administrative staff.</w:t>
       </w:r>
     </w:p>
     <w:bookmarkEnd w:id="124"/>
@@ -13991,6 +14138,7 @@
         <w:showingPlcHdr/>
         <w:text/>
       </w:sdtPr>
+      <w:sdtEndPr/>
       <w:sdtContent>
         <w:p>
           <w:pPr>
@@ -14042,6 +14190,7 @@
           <w:showingPlcHdr/>
           <w:text/>
         </w:sdtPr>
+        <w:sdtEndPr/>
         <w:sdtContent>
           <w:r>
             <w:rPr>
@@ -14077,6 +14226,7 @@
         <w:showingPlcHdr/>
         <w:text/>
       </w:sdtPr>
+      <w:sdtEndPr/>
       <w:sdtContent>
         <w:p>
           <w:pPr>
@@ -14129,6 +14279,7 @@
           <w:showingPlcHdr/>
           <w:text/>
         </w:sdtPr>
+        <w:sdtEndPr/>
         <w:sdtContent>
           <w:r>
             <w:rPr>
@@ -14164,6 +14315,7 @@
         <w:showingPlcHdr/>
         <w:text/>
       </w:sdtPr>
+      <w:sdtEndPr/>
       <w:sdtContent>
         <w:p>
           <w:pPr>
@@ -14215,6 +14367,7 @@
           <w:showingPlcHdr/>
           <w:text/>
         </w:sdtPr>
+        <w:sdtEndPr/>
         <w:sdtContent>
           <w:r>
             <w:rPr>
@@ -14250,6 +14403,7 @@
         <w:showingPlcHdr/>
         <w:text/>
       </w:sdtPr>
+      <w:sdtEndPr/>
       <w:sdtContent>
         <w:p>
           <w:pPr>
@@ -14301,6 +14455,7 @@
           <w:showingPlcHdr/>
           <w:text/>
         </w:sdtPr>
+        <w:sdtEndPr/>
         <w:sdtContent>
           <w:r>
             <w:rPr>
@@ -14336,6 +14491,7 @@
         <w:showingPlcHdr/>
         <w:text/>
       </w:sdtPr>
+      <w:sdtEndPr/>
       <w:sdtContent>
         <w:p>
           <w:pPr>
@@ -14389,6 +14545,7 @@
           <w:showingPlcHdr/>
           <w:text/>
         </w:sdtPr>
+        <w:sdtEndPr/>
         <w:sdtContent>
           <w:r>
             <w:rPr>
@@ -14730,6 +14887,7 @@
                   <w14:uncheckedState w14:val="2610" w14:font="MS Gothic"/>
                 </w14:checkbox>
               </w:sdtPr>
+              <w:sdtEndPr/>
               <w:sdtContent>
                 <w:r>
                   <w:rPr>
@@ -14777,6 +14935,7 @@
                   <w14:uncheckedState w14:val="2610" w14:font="MS Gothic"/>
                 </w14:checkbox>
               </w:sdtPr>
+              <w:sdtEndPr/>
               <w:sdtContent>
                 <w:r>
                   <w:rPr>
@@ -14824,6 +14983,7 @@
                   <w14:uncheckedState w14:val="2610" w14:font="MS Gothic"/>
                 </w14:checkbox>
               </w:sdtPr>
+              <w:sdtEndPr/>
               <w:sdtContent>
                 <w:r>
                   <w:rPr>
@@ -14898,6 +15058,7 @@
           <w:showingPlcHdr/>
           <w:text/>
         </w:sdtPr>
+        <w:sdtEndPr/>
         <w:sdtContent>
           <w:r>
             <w:rPr>
@@ -14957,6 +15118,7 @@
                   <w14:uncheckedState w14:val="2610" w14:font="MS Gothic"/>
                 </w14:checkbox>
               </w:sdtPr>
+              <w:sdtEndPr/>
               <w:sdtContent>
                 <w:r>
                   <w:rPr>
@@ -15001,6 +15163,7 @@
                   <w14:uncheckedState w14:val="2610" w14:font="MS Gothic"/>
                 </w14:checkbox>
               </w:sdtPr>
+              <w:sdtEndPr/>
               <w:sdtContent>
                 <w:r>
                   <w:rPr>
@@ -15045,6 +15208,7 @@
                   <w14:uncheckedState w14:val="2610" w14:font="MS Gothic"/>
                 </w14:checkbox>
               </w:sdtPr>
+              <w:sdtEndPr/>
               <w:sdtContent>
                 <w:r>
                   <w:rPr>
@@ -15086,6 +15250,7 @@
                   <w14:uncheckedState w14:val="2610" w14:font="MS Gothic"/>
                 </w14:checkbox>
               </w:sdtPr>
+              <w:sdtEndPr/>
               <w:sdtContent>
                 <w:r>
                   <w:rPr>
@@ -15133,6 +15298,7 @@
                   <w14:uncheckedState w14:val="2610" w14:font="MS Gothic"/>
                 </w14:checkbox>
               </w:sdtPr>
+              <w:sdtEndPr/>
               <w:sdtContent>
                 <w:r>
                   <w:rPr>
@@ -15215,6 +15381,7 @@
           <w:showingPlcHdr/>
           <w:text/>
         </w:sdtPr>
+        <w:sdtEndPr/>
         <w:sdtContent>
           <w:r>
             <w:rPr>
@@ -15273,6 +15440,7 @@
           <w:showingPlcHdr/>
           <w:text/>
         </w:sdtPr>
+        <w:sdtEndPr/>
         <w:sdtContent>
           <w:r>
             <w:rPr>
@@ -15361,6 +15529,7 @@
                   <w14:uncheckedState w14:val="2610" w14:font="MS Gothic"/>
                 </w14:checkbox>
               </w:sdtPr>
+              <w:sdtEndPr/>
               <w:sdtContent>
                 <w:r>
                   <w:rPr>
@@ -15405,6 +15574,7 @@
                   <w14:uncheckedState w14:val="2610" w14:font="MS Gothic"/>
                 </w14:checkbox>
               </w:sdtPr>
+              <w:sdtEndPr/>
               <w:sdtContent>
                 <w:r>
                   <w:rPr>
@@ -15449,6 +15619,7 @@
                   <w14:uncheckedState w14:val="2610" w14:font="MS Gothic"/>
                 </w14:checkbox>
               </w:sdtPr>
+              <w:sdtEndPr/>
               <w:sdtContent>
                 <w:r>
                   <w:rPr>
@@ -15544,6 +15715,7 @@
                   <w14:uncheckedState w14:val="2610" w14:font="MS Gothic"/>
                 </w14:checkbox>
               </w:sdtPr>
+              <w:sdtEndPr/>
               <w:sdtContent>
                 <w:r>
                   <w:rPr>
@@ -15588,6 +15760,7 @@
                   <w14:uncheckedState w14:val="2610" w14:font="MS Gothic"/>
                 </w14:checkbox>
               </w:sdtPr>
+              <w:sdtEndPr/>
               <w:sdtContent>
                 <w:r>
                   <w:rPr>
@@ -15632,6 +15805,7 @@
                   <w14:uncheckedState w14:val="2610" w14:font="MS Gothic"/>
                 </w14:checkbox>
               </w:sdtPr>
+              <w:sdtEndPr/>
               <w:sdtContent>
                 <w:r>
                   <w:rPr>
@@ -15709,6 +15883,7 @@
                   <w14:uncheckedState w14:val="2610" w14:font="MS Gothic"/>
                 </w14:checkbox>
               </w:sdtPr>
+              <w:sdtEndPr/>
               <w:sdtContent>
                 <w:r>
                   <w:rPr>
@@ -15753,6 +15928,7 @@
                   <w14:uncheckedState w14:val="2610" w14:font="MS Gothic"/>
                 </w14:checkbox>
               </w:sdtPr>
+              <w:sdtEndPr/>
               <w:sdtContent>
                 <w:r>
                   <w:rPr>
@@ -15797,6 +15973,7 @@
                   <w14:uncheckedState w14:val="2610" w14:font="MS Gothic"/>
                 </w14:checkbox>
               </w:sdtPr>
+              <w:sdtEndPr/>
               <w:sdtContent>
                 <w:r>
                   <w:rPr>
@@ -15841,6 +16018,7 @@
                   <w14:uncheckedState w14:val="2610" w14:font="MS Gothic"/>
                 </w14:checkbox>
               </w:sdtPr>
+              <w:sdtEndPr/>
               <w:sdtContent>
                 <w:r>
                   <w:rPr>
@@ -15974,6 +16152,7 @@
                   <w14:uncheckedState w14:val="2610" w14:font="MS Gothic"/>
                 </w14:checkbox>
               </w:sdtPr>
+              <w:sdtEndPr/>
               <w:sdtContent>
                 <w:r>
                   <w:rPr>
@@ -16018,6 +16197,7 @@
                   <w14:uncheckedState w14:val="2610" w14:font="MS Gothic"/>
                 </w14:checkbox>
               </w:sdtPr>
+              <w:sdtEndPr/>
               <w:sdtContent>
                 <w:r>
                   <w:rPr>
@@ -16098,6 +16278,7 @@
                   <w14:uncheckedState w14:val="2610" w14:font="MS Gothic"/>
                 </w14:checkbox>
               </w:sdtPr>
+              <w:sdtEndPr/>
               <w:sdtContent>
                 <w:r>
                   <w:rPr>
@@ -16142,6 +16323,7 @@
                   <w14:uncheckedState w14:val="2610" w14:font="MS Gothic"/>
                 </w14:checkbox>
               </w:sdtPr>
+              <w:sdtEndPr/>
               <w:sdtContent>
                 <w:r>
                   <w:rPr>
@@ -16186,6 +16368,7 @@
                   <w14:uncheckedState w14:val="2610" w14:font="MS Gothic"/>
                 </w14:checkbox>
               </w:sdtPr>
+              <w:sdtEndPr/>
               <w:sdtContent>
                 <w:r>
                   <w:rPr>
@@ -16230,6 +16413,7 @@
                   <w14:uncheckedState w14:val="2610" w14:font="MS Gothic"/>
                 </w14:checkbox>
               </w:sdtPr>
+              <w:sdtEndPr/>
               <w:sdtContent>
                 <w:r>
                   <w:rPr>
@@ -16274,6 +16458,7 @@
                   <w14:uncheckedState w14:val="2610" w14:font="MS Gothic"/>
                 </w14:checkbox>
               </w:sdtPr>
+              <w:sdtEndPr/>
               <w:sdtContent>
                 <w:r>
                   <w:rPr>
@@ -16318,6 +16503,7 @@
                   <w14:uncheckedState w14:val="2610" w14:font="MS Gothic"/>
                 </w14:checkbox>
               </w:sdtPr>
+              <w:sdtEndPr/>
               <w:sdtContent>
                 <w:r>
                   <w:rPr>
@@ -16362,6 +16548,7 @@
                   <w14:uncheckedState w14:val="2610" w14:font="MS Gothic"/>
                 </w14:checkbox>
               </w:sdtPr>
+              <w:sdtEndPr/>
               <w:sdtContent>
                 <w:r>
                   <w:rPr>
@@ -16393,6 +16580,7 @@
                 <w:showingPlcHdr/>
                 <w:text/>
               </w:sdtPr>
+              <w:sdtEndPr/>
               <w:sdtContent>
                 <w:r>
                   <w:rPr>
@@ -16453,6 +16641,7 @@
         <w:showingPlcHdr/>
         <w:text/>
       </w:sdtPr>
+      <w:sdtEndPr/>
       <w:sdtContent>
         <w:p>
           <w:pPr>
@@ -16512,6 +16701,7 @@
         <w:showingPlcHdr/>
         <w:text/>
       </w:sdtPr>
+      <w:sdtEndPr/>
       <w:sdtContent>
         <w:p>
           <w:pPr>
@@ -16566,6 +16756,7 @@
                   <w14:uncheckedState w14:val="2610" w14:font="MS Gothic"/>
                 </w14:checkbox>
               </w:sdtPr>
+              <w:sdtEndPr/>
               <w:sdtContent>
                 <w:r>
                   <w:rPr>
@@ -16610,6 +16801,7 @@
                   <w14:uncheckedState w14:val="2610" w14:font="MS Gothic"/>
                 </w14:checkbox>
               </w:sdtPr>
+              <w:sdtEndPr/>
               <w:sdtContent>
                 <w:r>
                   <w:rPr>
@@ -16657,6 +16849,7 @@
                   <w14:uncheckedState w14:val="2610" w14:font="MS Gothic"/>
                 </w14:checkbox>
               </w:sdtPr>
+              <w:sdtEndPr/>
               <w:sdtContent>
                 <w:r>
                   <w:rPr>
@@ -16729,6 +16922,7 @@
         <w:showingPlcHdr/>
         <w:text/>
       </w:sdtPr>
+      <w:sdtEndPr/>
       <w:sdtContent>
         <w:p>
           <w:pPr>
@@ -16853,6 +17047,7 @@
                   <w14:uncheckedState w14:val="2610" w14:font="MS Gothic"/>
                 </w14:checkbox>
               </w:sdtPr>
+              <w:sdtEndPr/>
               <w:sdtContent>
                 <w:r>
                   <w:rPr>
@@ -16897,6 +17092,7 @@
                   <w14:uncheckedState w14:val="2610" w14:font="MS Gothic"/>
                 </w14:checkbox>
               </w:sdtPr>
+              <w:sdtEndPr/>
               <w:sdtContent>
                 <w:r>
                   <w:rPr>
@@ -16975,6 +17171,7 @@
                   <w14:uncheckedState w14:val="2610" w14:font="MS Gothic"/>
                 </w14:checkbox>
               </w:sdtPr>
+              <w:sdtEndPr/>
               <w:sdtContent>
                 <w:r>
                   <w:rPr>
@@ -17019,6 +17216,7 @@
                   <w14:uncheckedState w14:val="2610" w14:font="MS Gothic"/>
                 </w14:checkbox>
               </w:sdtPr>
+              <w:sdtEndPr/>
               <w:sdtContent>
                 <w:r>
                   <w:rPr>
@@ -17083,6 +17281,7 @@
         <w:showingPlcHdr/>
         <w:text/>
       </w:sdtPr>
+      <w:sdtEndPr/>
       <w:sdtContent>
         <w:p>
           <w:pPr>
@@ -17117,6 +17316,7 @@
         <w:showingPlcHdr/>
         <w:text/>
       </w:sdtPr>
+      <w:sdtEndPr/>
       <w:sdtContent>
         <w:p>
           <w:pPr>
@@ -17151,6 +17351,7 @@
         <w:showingPlcHdr/>
         <w:text/>
       </w:sdtPr>
+      <w:sdtEndPr/>
       <w:sdtContent>
         <w:p>
           <w:pPr>
@@ -17201,6 +17402,7 @@
         <w:showingPlcHdr/>
         <w:text/>
       </w:sdtPr>
+      <w:sdtEndPr/>
       <w:sdtContent>
         <w:p>
           <w:pPr>
@@ -17250,6 +17452,7 @@
         <w:showingPlcHdr/>
         <w:text/>
       </w:sdtPr>
+      <w:sdtEndPr/>
       <w:sdtContent>
         <w:p>
           <w:pPr>
@@ -17307,6 +17510,7 @@
                   <w14:uncheckedState w14:val="2610" w14:font="MS Gothic"/>
                 </w14:checkbox>
               </w:sdtPr>
+              <w:sdtEndPr/>
               <w:sdtContent>
                 <w:r>
                   <w:rPr>
@@ -17351,6 +17555,7 @@
                   <w14:uncheckedState w14:val="2610" w14:font="MS Gothic"/>
                 </w14:checkbox>
               </w:sdtPr>
+              <w:sdtEndPr/>
               <w:sdtContent>
                 <w:r>
                   <w:rPr>
@@ -17398,6 +17603,7 @@
                   <w14:uncheckedState w14:val="2610" w14:font="MS Gothic"/>
                 </w14:checkbox>
               </w:sdtPr>
+              <w:sdtEndPr/>
               <w:sdtContent>
                 <w:r>
                   <w:rPr>
@@ -21739,10 +21945,6 @@
 </file>
 
 <file path=customXml/item1.xml><?xml version="1.0" encoding="utf-8"?>
-<b:Sources xmlns:b="http://schemas.openxmlformats.org/officeDocument/2006/bibliography" xmlns="http://schemas.openxmlformats.org/officeDocument/2006/bibliography" SelectedStyle="/APASixthEditionOfficeOnline.xsl" StyleName="APA" Version="6"/>
-</file>
-
-<file path=customXml/item2.xml><?xml version="1.0" encoding="utf-8"?>
 <ct:contentTypeSchema xmlns:ct="http://schemas.microsoft.com/office/2006/metadata/contentType" xmlns:ma="http://schemas.microsoft.com/office/2006/metadata/properties/metaAttributes" ct:_="" ma:_="" ma:contentTypeName="Document" ma:contentTypeID="0x010100F3CEAD487FACC84DAFE2FEDD12EC5007" ma:contentTypeVersion="40" ma:contentTypeDescription="Create a new document." ma:contentTypeScope="" ma:versionID="0acf75b7d975bd47044eef0d0c69614b">
   <xsd:schema xmlns:xsd="http://www.w3.org/2001/XMLSchema" xmlns:xs="http://www.w3.org/2001/XMLSchema" xmlns:p="http://schemas.microsoft.com/office/2006/metadata/properties" xmlns:ns1="http://schemas.microsoft.com/sharepoint/v3" xmlns:ns2="68c658e5-5c73-47d4-b70e-653a817403af" xmlns:ns3="6ba9b3de-e0a7-409a-b836-fdfbac4893fa" xmlns:ns4="cccaf3ac-2de9-44d4-aa31-54302fceb5f7" targetNamespace="http://schemas.microsoft.com/office/2006/metadata/properties" ma:root="true" ma:fieldsID="848cc16887fc3f943020ab8e708fd8ac" ns1:_="" ns2:_="" ns3:_="" ns4:_="">
     <xsd:import namespace="http://schemas.microsoft.com/sharepoint/v3"/>
@@ -21967,16 +22169,11 @@
 </ct:contentTypeSchema>
 </file>
 
-<file path=customXml/item3.xml><?xml version="1.0" encoding="utf-8"?>
-<?mso-contentType ?>
-<FormTemplates xmlns="http://schemas.microsoft.com/sharepoint/v3/contenttype/forms">
-  <Display>DocumentLibraryForm</Display>
-  <Edit>DocumentLibraryForm</Edit>
-  <New>DocumentLibraryForm</New>
-</FormTemplates>
+<file path=customXml/item2.xml><?xml version="1.0" encoding="utf-8"?>
+<b:Sources xmlns:b="http://schemas.openxmlformats.org/officeDocument/2006/bibliography" xmlns="http://schemas.openxmlformats.org/officeDocument/2006/bibliography" SelectedStyle="/APASixthEditionOfficeOnline.xsl" StyleName="APA" Version="6"/>
 </file>
 
-<file path=customXml/item4.xml><?xml version="1.0" encoding="utf-8"?>
+<file path=customXml/item3.xml><?xml version="1.0" encoding="utf-8"?>
 <p:properties xmlns:p="http://schemas.microsoft.com/office/2006/metadata/properties" xmlns:xsi="http://www.w3.org/2001/XMLSchema-instance" xmlns:pc="http://schemas.microsoft.com/office/infopath/2007/PartnerControls">
   <documentManagement>
     <_Flow_SignoffStatus xmlns="6ba9b3de-e0a7-409a-b836-fdfbac4893fa" xsi:nil="true"/>
@@ -21991,15 +22188,16 @@
 </p:properties>
 </file>
 
-<file path=customXml/itemProps1.xml><?xml version="1.0" encoding="utf-8"?>
-<ds:datastoreItem xmlns:ds="http://schemas.openxmlformats.org/officeDocument/2006/customXml" ds:itemID="{EDEFB726-F822-47F7-ACA5-2B06045575A8}">
-  <ds:schemaRefs>
-    <ds:schemaRef ds:uri="http://schemas.openxmlformats.org/officeDocument/2006/bibliography"/>
-  </ds:schemaRefs>
-</ds:datastoreItem>
+<file path=customXml/item4.xml><?xml version="1.0" encoding="utf-8"?>
+<?mso-contentType ?>
+<FormTemplates xmlns="http://schemas.microsoft.com/sharepoint/v3/contenttype/forms">
+  <Display>DocumentLibraryForm</Display>
+  <Edit>DocumentLibraryForm</Edit>
+  <New>DocumentLibraryForm</New>
+</FormTemplates>
 </file>
 
-<file path=customXml/itemProps2.xml><?xml version="1.0" encoding="utf-8"?>
+<file path=customXml/itemProps1.xml><?xml version="1.0" encoding="utf-8"?>
 <ds:datastoreItem xmlns:ds="http://schemas.openxmlformats.org/officeDocument/2006/customXml" ds:itemID="{B36C9197-CCCF-4161-B035-0658466946A0}">
   <ds:schemaRefs>
     <ds:schemaRef ds:uri="http://schemas.microsoft.com/office/2006/metadata/contentType"/>
@@ -22020,15 +22218,15 @@
 </ds:datastoreItem>
 </file>
 
-<file path=customXml/itemProps3.xml><?xml version="1.0" encoding="utf-8"?>
-<ds:datastoreItem xmlns:ds="http://schemas.openxmlformats.org/officeDocument/2006/customXml" ds:itemID="{4F5634F7-0C3C-404C-BC4D-22FA28285160}">
+<file path=customXml/itemProps2.xml><?xml version="1.0" encoding="utf-8"?>
+<ds:datastoreItem xmlns:ds="http://schemas.openxmlformats.org/officeDocument/2006/customXml" ds:itemID="{EDEFB726-F822-47F7-ACA5-2B06045575A8}">
   <ds:schemaRefs>
-    <ds:schemaRef ds:uri="http://schemas.microsoft.com/sharepoint/v3/contenttype/forms"/>
+    <ds:schemaRef ds:uri="http://schemas.openxmlformats.org/officeDocument/2006/bibliography"/>
   </ds:schemaRefs>
 </ds:datastoreItem>
 </file>
 
-<file path=customXml/itemProps4.xml><?xml version="1.0" encoding="utf-8"?>
+<file path=customXml/itemProps3.xml><?xml version="1.0" encoding="utf-8"?>
 <ds:datastoreItem xmlns:ds="http://schemas.openxmlformats.org/officeDocument/2006/customXml" ds:itemID="{6D89FF86-5344-4397-B22B-A65D6BC9A8B2}">
   <ds:schemaRefs>
     <ds:schemaRef ds:uri="http://schemas.microsoft.com/office/2006/metadata/properties"/>
@@ -22038,4 +22236,12 @@
     <ds:schemaRef ds:uri="cccaf3ac-2de9-44d4-aa31-54302fceb5f7"/>
   </ds:schemaRefs>
 </ds:datastoreItem>
+</file>
+
+<file path=customXml/itemProps4.xml><?xml version="1.0" encoding="utf-8"?>
+<ds:datastoreItem xmlns:ds="http://schemas.openxmlformats.org/officeDocument/2006/customXml" ds:itemID="{4F5634F7-0C3C-404C-BC4D-22FA28285160}">
+  <ds:schemaRefs>
+    <ds:schemaRef ds:uri="http://schemas.microsoft.com/sharepoint/v3/contenttype/forms"/>
+  </ds:schemaRefs>
+</ds:datastoreItem>
 </file>
</xml_diff>